<commit_message>
update img and add Master Hardware
</commit_message>
<xml_diff>
--- a/Docs/báo cáo giữa kì.docx
+++ b/Docs/báo cáo giữa kì.docx
@@ -3809,6 +3809,9 @@
         <w:keepNext/>
       </w:pPr>
       <w:r>
+        <w:rPr>
+          <w:noProof/>
+        </w:rPr>
         <w:drawing>
           <wp:inline distT="0" distB="0" distL="0" distR="0" wp14:anchorId="252B30C0" wp14:editId="37657A38">
             <wp:extent cx="5760085" cy="3229610"/>
@@ -4149,6 +4152,9 @@
         </w:rPr>
       </w:pPr>
       <w:r>
+        <w:rPr>
+          <w:noProof/>
+        </w:rPr>
         <w:drawing>
           <wp:inline distT="0" distB="0" distL="0" distR="0" wp14:anchorId="2F33724E" wp14:editId="4EAFA026">
             <wp:extent cx="1819275" cy="1819275"/>

</xml_diff>